<commit_message>
User Guide added in folder Documentation
</commit_message>
<xml_diff>
--- a/Документация/Курсова задача - Радослав, Виктория и Йоанна.docx
+++ b/Документация/Курсова задача - Радослав, Виктория и Йоанна.docx
@@ -1089,6 +1089,15 @@
                 <w:sz w:val="28"/>
                 <w:szCs w:val="28"/>
                 <w:lang w:val="bg-BG"/>
+              </w:rPr>
+              <w:t xml:space="preserve"> </w:t>
+            </w:r>
+            <w:r>
+              <w:rPr>
+                <w:rFonts w:ascii="Times New Roman" w:hAnsi="Times New Roman"/>
+                <w:i/>
+                <w:sz w:val="28"/>
+                <w:szCs w:val="28"/>
               </w:rPr>
               <w:t xml:space="preserve"> </w:t>
             </w:r>
@@ -13857,6 +13866,19 @@
     </w:p>
     <w:p>
       <w:pPr>
+        <w:spacing w:after="120" w:line="360" w:lineRule="auto"/>
+        <w:ind w:firstLine="709"/>
+        <w:jc w:val="both"/>
+        <w:rPr>
+          <w:rFonts w:ascii="Times New Roman" w:hAnsi="Times New Roman" w:cs="Times New Roman"/>
+          <w:sz w:val="26"/>
+          <w:szCs w:val="26"/>
+          <w:lang w:val="bg-BG"/>
+        </w:rPr>
+      </w:pPr>
+    </w:p>
+    <w:p>
+      <w:pPr>
         <w:pStyle w:val="2"/>
         <w:rPr>
           <w:lang w:val="bg-BG"/>
@@ -17242,6 +17264,19 @@
     </w:p>
     <w:p>
       <w:pPr>
+        <w:suppressAutoHyphens/>
+        <w:autoSpaceDN w:val="0"/>
+        <w:jc w:val="both"/>
+        <w:textAlignment w:val="baseline"/>
+        <w:rPr>
+          <w:rFonts w:ascii="Times New Roman" w:hAnsi="Times New Roman"/>
+          <w:sz w:val="26"/>
+          <w:szCs w:val="26"/>
+        </w:rPr>
+      </w:pPr>
+    </w:p>
+    <w:p>
+      <w:pPr>
         <w:ind w:left="708"/>
         <w:jc w:val="both"/>
         <w:rPr>
@@ -19988,8 +20023,17 @@
           <w:szCs w:val="26"/>
           <w:lang w:val="bg-BG"/>
         </w:rPr>
+        <w:t xml:space="preserve">В крайна сметка, крайната цел на софтуерното производство е да създаде качествен софтуер, в рамките на разумен срок и себестойност. Това е постижимо само, ако всички процеси са предварително дефинирани и изяснени, като например времето и средствата, които ще отнеме, както и документалната обосновка на тези </w:t>
+      </w:r>
+      <w:r>
+        <w:rPr>
+          <w:rFonts w:ascii="Times New Roman" w:hAnsi="Times New Roman"/>
+          <w:sz w:val="26"/>
+          <w:szCs w:val="26"/>
+          <w:lang w:val="bg-BG"/>
+        </w:rPr>
         <w:lastRenderedPageBreak/>
-        <w:t>В крайна сметка, крайната цел на софтуерното производство е да създаде качествен софтуер, в рамките на разумен срок и себестойност. Това е постижимо само, ако всички процеси са предварително дефинирани и изяснени, като например времето и средствата, които ще отнеме, както и документалната обосновка на тези разходи. Всичко това зависи от избраната методология, която представлява правилата за структуриране, планиране и контролиране на процеса на производство на софтуерен продукт</w:t>
+        <w:t>разходи. Всичко това зависи от избраната методология, която представлява правилата за структуриране, планиране и контролиране на процеса на производство на софтуерен продукт</w:t>
       </w:r>
       <w:r>
         <w:rPr>
@@ -20370,456 +20414,447 @@
           <w:szCs w:val="26"/>
           <w:lang w:val="bg-BG"/>
         </w:rPr>
-        <w:t xml:space="preserve">използва интересен подход за справяне с </w:t>
+        <w:t>използва интересен подход за справяне с проблема</w:t>
       </w:r>
       <w:r>
         <w:rPr>
           <w:rFonts w:ascii="Times New Roman" w:hAnsi="Times New Roman"/>
           <w:sz w:val="26"/>
           <w:szCs w:val="26"/>
-          <w:lang w:val="bg-BG"/>
+        </w:rPr>
+        <w:t xml:space="preserve"> – Kanban </w:t>
+      </w:r>
+      <w:r>
+        <w:rPr>
+          <w:rFonts w:ascii="Times New Roman" w:hAnsi="Times New Roman"/>
+          <w:sz w:val="26"/>
+          <w:szCs w:val="26"/>
+          <w:lang w:val="bg-BG"/>
+        </w:rPr>
+        <w:t xml:space="preserve">дъска. Тя </w:t>
+      </w:r>
+      <w:proofErr w:type="spellStart"/>
+      <w:r>
+        <w:rPr>
+          <w:rFonts w:ascii="Times New Roman" w:hAnsi="Times New Roman" w:cs="Times New Roman"/>
+          <w:sz w:val="26"/>
+          <w:szCs w:val="26"/>
+        </w:rPr>
+        <w:t>може</w:t>
+      </w:r>
+      <w:proofErr w:type="spellEnd"/>
+      <w:r>
+        <w:rPr>
+          <w:rFonts w:ascii="Times New Roman" w:hAnsi="Times New Roman" w:cs="Times New Roman"/>
+          <w:sz w:val="26"/>
+          <w:szCs w:val="26"/>
+        </w:rPr>
+        <w:t xml:space="preserve"> </w:t>
+      </w:r>
+      <w:proofErr w:type="spellStart"/>
+      <w:r>
+        <w:rPr>
+          <w:rFonts w:ascii="Times New Roman" w:hAnsi="Times New Roman" w:cs="Times New Roman"/>
+          <w:sz w:val="26"/>
+          <w:szCs w:val="26"/>
+        </w:rPr>
+        <w:t>да</w:t>
+      </w:r>
+      <w:proofErr w:type="spellEnd"/>
+      <w:r>
+        <w:rPr>
+          <w:rFonts w:ascii="Times New Roman" w:hAnsi="Times New Roman" w:cs="Times New Roman"/>
+          <w:sz w:val="26"/>
+          <w:szCs w:val="26"/>
+        </w:rPr>
+        <w:t xml:space="preserve"> </w:t>
+      </w:r>
+      <w:proofErr w:type="spellStart"/>
+      <w:r>
+        <w:rPr>
+          <w:rFonts w:ascii="Times New Roman" w:hAnsi="Times New Roman" w:cs="Times New Roman"/>
+          <w:sz w:val="26"/>
+          <w:szCs w:val="26"/>
+        </w:rPr>
+        <w:t>се</w:t>
+      </w:r>
+      <w:proofErr w:type="spellEnd"/>
+      <w:r>
+        <w:rPr>
+          <w:rFonts w:ascii="Times New Roman" w:hAnsi="Times New Roman" w:cs="Times New Roman"/>
+          <w:sz w:val="26"/>
+          <w:szCs w:val="26"/>
+        </w:rPr>
+        <w:t xml:space="preserve"> </w:t>
+      </w:r>
+      <w:proofErr w:type="spellStart"/>
+      <w:r>
+        <w:rPr>
+          <w:rFonts w:ascii="Times New Roman" w:hAnsi="Times New Roman" w:cs="Times New Roman"/>
+          <w:sz w:val="26"/>
+          <w:szCs w:val="26"/>
+        </w:rPr>
+        <w:t>дефинира</w:t>
+      </w:r>
+      <w:proofErr w:type="spellEnd"/>
+      <w:r>
+        <w:rPr>
+          <w:rFonts w:ascii="Times New Roman" w:hAnsi="Times New Roman" w:cs="Times New Roman"/>
+          <w:sz w:val="26"/>
+          <w:szCs w:val="26"/>
+        </w:rPr>
+        <w:t xml:space="preserve">, </w:t>
+      </w:r>
+      <w:proofErr w:type="spellStart"/>
+      <w:r>
+        <w:rPr>
+          <w:rFonts w:ascii="Times New Roman" w:hAnsi="Times New Roman" w:cs="Times New Roman"/>
+          <w:sz w:val="26"/>
+          <w:szCs w:val="26"/>
+        </w:rPr>
+        <w:t>като</w:t>
+      </w:r>
+      <w:proofErr w:type="spellEnd"/>
+      <w:r>
+        <w:rPr>
+          <w:rFonts w:ascii="Times New Roman" w:hAnsi="Times New Roman" w:cs="Times New Roman"/>
+          <w:sz w:val="26"/>
+          <w:szCs w:val="26"/>
+        </w:rPr>
+        <w:t xml:space="preserve"> </w:t>
+      </w:r>
+      <w:proofErr w:type="spellStart"/>
+      <w:r>
+        <w:rPr>
+          <w:rFonts w:ascii="Times New Roman" w:hAnsi="Times New Roman" w:cs="Times New Roman"/>
+          <w:sz w:val="26"/>
+          <w:szCs w:val="26"/>
+        </w:rPr>
+        <w:t>инструмент</w:t>
+      </w:r>
+      <w:proofErr w:type="spellEnd"/>
+      <w:r>
+        <w:rPr>
+          <w:rFonts w:ascii="Times New Roman" w:hAnsi="Times New Roman" w:cs="Times New Roman"/>
+          <w:sz w:val="26"/>
+          <w:szCs w:val="26"/>
+        </w:rPr>
+        <w:t xml:space="preserve"> </w:t>
+      </w:r>
+      <w:proofErr w:type="spellStart"/>
+      <w:r>
+        <w:rPr>
+          <w:rFonts w:ascii="Times New Roman" w:hAnsi="Times New Roman" w:cs="Times New Roman"/>
+          <w:sz w:val="26"/>
+          <w:szCs w:val="26"/>
+        </w:rPr>
+        <w:t>за</w:t>
+      </w:r>
+      <w:proofErr w:type="spellEnd"/>
+      <w:r>
+        <w:rPr>
+          <w:rFonts w:ascii="Times New Roman" w:hAnsi="Times New Roman" w:cs="Times New Roman"/>
+          <w:sz w:val="26"/>
+          <w:szCs w:val="26"/>
+        </w:rPr>
+        <w:t xml:space="preserve"> </w:t>
+      </w:r>
+      <w:proofErr w:type="spellStart"/>
+      <w:r>
+        <w:rPr>
+          <w:rFonts w:ascii="Times New Roman" w:hAnsi="Times New Roman" w:cs="Times New Roman"/>
+          <w:sz w:val="26"/>
+          <w:szCs w:val="26"/>
+        </w:rPr>
+        <w:t>визуализиране</w:t>
+      </w:r>
+      <w:proofErr w:type="spellEnd"/>
+      <w:r>
+        <w:rPr>
+          <w:rFonts w:ascii="Times New Roman" w:hAnsi="Times New Roman" w:cs="Times New Roman"/>
+          <w:sz w:val="26"/>
+          <w:szCs w:val="26"/>
+        </w:rPr>
+        <w:t xml:space="preserve"> </w:t>
+      </w:r>
+      <w:proofErr w:type="spellStart"/>
+      <w:r>
+        <w:rPr>
+          <w:rFonts w:ascii="Times New Roman" w:hAnsi="Times New Roman" w:cs="Times New Roman"/>
+          <w:sz w:val="26"/>
+          <w:szCs w:val="26"/>
+        </w:rPr>
+        <w:t>на</w:t>
+      </w:r>
+      <w:proofErr w:type="spellEnd"/>
+      <w:r>
+        <w:rPr>
+          <w:rFonts w:ascii="Times New Roman" w:hAnsi="Times New Roman" w:cs="Times New Roman"/>
+          <w:sz w:val="26"/>
+          <w:szCs w:val="26"/>
+        </w:rPr>
+        <w:t xml:space="preserve"> </w:t>
+      </w:r>
+      <w:proofErr w:type="spellStart"/>
+      <w:r>
+        <w:rPr>
+          <w:rFonts w:ascii="Times New Roman" w:hAnsi="Times New Roman" w:cs="Times New Roman"/>
+          <w:sz w:val="26"/>
+          <w:szCs w:val="26"/>
+        </w:rPr>
+        <w:t>работните</w:t>
+      </w:r>
+      <w:proofErr w:type="spellEnd"/>
+      <w:r>
+        <w:rPr>
+          <w:rFonts w:ascii="Times New Roman" w:hAnsi="Times New Roman" w:cs="Times New Roman"/>
+          <w:sz w:val="26"/>
+          <w:szCs w:val="26"/>
+        </w:rPr>
+        <w:t xml:space="preserve"> </w:t>
+      </w:r>
+      <w:proofErr w:type="spellStart"/>
+      <w:r>
+        <w:rPr>
+          <w:rFonts w:ascii="Times New Roman" w:hAnsi="Times New Roman" w:cs="Times New Roman"/>
+          <w:sz w:val="26"/>
+          <w:szCs w:val="26"/>
+        </w:rPr>
+        <w:t>потоци</w:t>
+      </w:r>
+      <w:proofErr w:type="spellEnd"/>
+      <w:r>
+        <w:rPr>
+          <w:rFonts w:ascii="Times New Roman" w:hAnsi="Times New Roman" w:cs="Times New Roman"/>
+          <w:sz w:val="26"/>
+          <w:szCs w:val="26"/>
+        </w:rPr>
+        <w:t xml:space="preserve"> и е </w:t>
+      </w:r>
+      <w:proofErr w:type="spellStart"/>
+      <w:r>
+        <w:rPr>
+          <w:rFonts w:ascii="Times New Roman" w:hAnsi="Times New Roman" w:cs="Times New Roman"/>
+          <w:sz w:val="26"/>
+          <w:szCs w:val="26"/>
+        </w:rPr>
+        <w:t>ключов</w:t>
+      </w:r>
+      <w:proofErr w:type="spellEnd"/>
+      <w:r>
+        <w:rPr>
+          <w:rFonts w:ascii="Times New Roman" w:hAnsi="Times New Roman" w:cs="Times New Roman"/>
+          <w:sz w:val="26"/>
+          <w:szCs w:val="26"/>
+        </w:rPr>
+        <w:t xml:space="preserve"> </w:t>
+      </w:r>
+      <w:proofErr w:type="spellStart"/>
+      <w:r>
+        <w:rPr>
+          <w:rFonts w:ascii="Times New Roman" w:hAnsi="Times New Roman" w:cs="Times New Roman"/>
+          <w:sz w:val="26"/>
+          <w:szCs w:val="26"/>
+        </w:rPr>
+        <w:t>елемент</w:t>
+      </w:r>
+      <w:proofErr w:type="spellEnd"/>
+      <w:r>
+        <w:rPr>
+          <w:rFonts w:ascii="Times New Roman" w:hAnsi="Times New Roman" w:cs="Times New Roman"/>
+          <w:sz w:val="26"/>
+          <w:szCs w:val="26"/>
+        </w:rPr>
+        <w:t xml:space="preserve"> в </w:t>
+      </w:r>
+      <w:proofErr w:type="spellStart"/>
+      <w:r>
+        <w:rPr>
+          <w:rFonts w:ascii="Times New Roman" w:hAnsi="Times New Roman" w:cs="Times New Roman"/>
+          <w:sz w:val="26"/>
+          <w:szCs w:val="26"/>
+        </w:rPr>
+        <w:t>концепцията</w:t>
+      </w:r>
+      <w:proofErr w:type="spellEnd"/>
+      <w:r>
+        <w:rPr>
+          <w:rFonts w:ascii="Times New Roman" w:hAnsi="Times New Roman" w:cs="Times New Roman"/>
+          <w:sz w:val="26"/>
+          <w:szCs w:val="26"/>
+        </w:rPr>
+        <w:t xml:space="preserve"> </w:t>
+      </w:r>
+      <w:proofErr w:type="spellStart"/>
+      <w:r>
+        <w:rPr>
+          <w:rFonts w:ascii="Times New Roman" w:hAnsi="Times New Roman" w:cs="Times New Roman"/>
+          <w:sz w:val="26"/>
+          <w:szCs w:val="26"/>
+        </w:rPr>
+        <w:t>на</w:t>
+      </w:r>
+      <w:proofErr w:type="spellEnd"/>
+      <w:r>
+        <w:rPr>
+          <w:rFonts w:ascii="Times New Roman" w:hAnsi="Times New Roman" w:cs="Times New Roman"/>
+          <w:sz w:val="26"/>
+          <w:szCs w:val="26"/>
+        </w:rPr>
+        <w:t xml:space="preserve"> </w:t>
+      </w:r>
+      <w:proofErr w:type="spellStart"/>
+      <w:r>
+        <w:rPr>
+          <w:rFonts w:ascii="Times New Roman" w:hAnsi="Times New Roman" w:cs="Times New Roman"/>
+          <w:sz w:val="26"/>
+          <w:szCs w:val="26"/>
+        </w:rPr>
+        <w:t>методологията</w:t>
+      </w:r>
+      <w:proofErr w:type="spellEnd"/>
+      <w:r>
+        <w:rPr>
+          <w:rFonts w:ascii="Times New Roman" w:hAnsi="Times New Roman" w:cs="Times New Roman"/>
+          <w:sz w:val="26"/>
+          <w:szCs w:val="26"/>
+        </w:rPr>
+        <w:t xml:space="preserve">. </w:t>
+      </w:r>
+      <w:proofErr w:type="spellStart"/>
+      <w:r>
+        <w:rPr>
+          <w:rFonts w:ascii="Times New Roman" w:hAnsi="Times New Roman" w:cs="Times New Roman"/>
+          <w:sz w:val="26"/>
+          <w:szCs w:val="26"/>
+        </w:rPr>
+        <w:t>Чрез</w:t>
+      </w:r>
+      <w:proofErr w:type="spellEnd"/>
+      <w:r>
+        <w:rPr>
+          <w:rFonts w:ascii="Times New Roman" w:hAnsi="Times New Roman" w:cs="Times New Roman"/>
+          <w:sz w:val="26"/>
+          <w:szCs w:val="26"/>
+        </w:rPr>
+        <w:t xml:space="preserve"> </w:t>
+      </w:r>
+      <w:proofErr w:type="spellStart"/>
+      <w:r>
+        <w:rPr>
+          <w:rFonts w:ascii="Times New Roman" w:hAnsi="Times New Roman" w:cs="Times New Roman"/>
+          <w:sz w:val="26"/>
+          <w:szCs w:val="26"/>
+        </w:rPr>
+        <w:t>визуалното</w:t>
+      </w:r>
+      <w:proofErr w:type="spellEnd"/>
+      <w:r>
+        <w:rPr>
+          <w:rFonts w:ascii="Times New Roman" w:hAnsi="Times New Roman" w:cs="Times New Roman"/>
+          <w:sz w:val="26"/>
+          <w:szCs w:val="26"/>
+        </w:rPr>
+        <w:t xml:space="preserve"> </w:t>
+      </w:r>
+      <w:proofErr w:type="spellStart"/>
+      <w:r>
+        <w:rPr>
+          <w:rFonts w:ascii="Times New Roman" w:hAnsi="Times New Roman" w:cs="Times New Roman"/>
+          <w:sz w:val="26"/>
+          <w:szCs w:val="26"/>
+        </w:rPr>
+        <w:t>представяне</w:t>
+      </w:r>
+      <w:proofErr w:type="spellEnd"/>
+      <w:r>
+        <w:rPr>
+          <w:rFonts w:ascii="Times New Roman" w:hAnsi="Times New Roman" w:cs="Times New Roman"/>
+          <w:sz w:val="26"/>
+          <w:szCs w:val="26"/>
+        </w:rPr>
+        <w:t xml:space="preserve"> </w:t>
+      </w:r>
+      <w:proofErr w:type="spellStart"/>
+      <w:r>
+        <w:rPr>
+          <w:rFonts w:ascii="Times New Roman" w:hAnsi="Times New Roman" w:cs="Times New Roman"/>
+          <w:sz w:val="26"/>
+          <w:szCs w:val="26"/>
+        </w:rPr>
+        <w:t>на</w:t>
+      </w:r>
+      <w:proofErr w:type="spellEnd"/>
+      <w:r>
+        <w:rPr>
+          <w:rFonts w:ascii="Times New Roman" w:hAnsi="Times New Roman" w:cs="Times New Roman"/>
+          <w:sz w:val="26"/>
+          <w:szCs w:val="26"/>
+        </w:rPr>
+        <w:t xml:space="preserve"> </w:t>
+      </w:r>
+      <w:proofErr w:type="spellStart"/>
+      <w:r>
+        <w:rPr>
+          <w:rFonts w:ascii="Times New Roman" w:hAnsi="Times New Roman" w:cs="Times New Roman"/>
+          <w:sz w:val="26"/>
+          <w:szCs w:val="26"/>
+        </w:rPr>
+        <w:t>процесите</w:t>
+      </w:r>
+      <w:proofErr w:type="spellEnd"/>
+      <w:r>
+        <w:rPr>
+          <w:rFonts w:ascii="Times New Roman" w:hAnsi="Times New Roman" w:cs="Times New Roman"/>
+          <w:sz w:val="26"/>
+          <w:szCs w:val="26"/>
+        </w:rPr>
+        <w:t xml:space="preserve"> и </w:t>
+      </w:r>
+      <w:proofErr w:type="spellStart"/>
+      <w:r>
+        <w:rPr>
+          <w:rFonts w:ascii="Times New Roman" w:hAnsi="Times New Roman" w:cs="Times New Roman"/>
+          <w:sz w:val="26"/>
+          <w:szCs w:val="26"/>
+        </w:rPr>
+        <w:t>задачите</w:t>
+      </w:r>
+      <w:proofErr w:type="spellEnd"/>
+      <w:r>
+        <w:rPr>
+          <w:rFonts w:ascii="Times New Roman" w:hAnsi="Times New Roman" w:cs="Times New Roman"/>
+          <w:sz w:val="26"/>
+          <w:szCs w:val="26"/>
+        </w:rPr>
+        <w:t xml:space="preserve">, </w:t>
+      </w:r>
+      <w:proofErr w:type="spellStart"/>
+      <w:r>
+        <w:rPr>
+          <w:rFonts w:ascii="Times New Roman" w:hAnsi="Times New Roman" w:cs="Times New Roman"/>
+          <w:sz w:val="26"/>
+          <w:szCs w:val="26"/>
+        </w:rPr>
+        <w:t>които</w:t>
+      </w:r>
+      <w:proofErr w:type="spellEnd"/>
+      <w:r>
+        <w:rPr>
+          <w:rFonts w:ascii="Times New Roman" w:hAnsi="Times New Roman" w:cs="Times New Roman"/>
+          <w:sz w:val="26"/>
+          <w:szCs w:val="26"/>
+        </w:rPr>
+        <w:t xml:space="preserve"> </w:t>
+      </w:r>
+      <w:proofErr w:type="spellStart"/>
+      <w:r>
+        <w:rPr>
+          <w:rFonts w:ascii="Times New Roman" w:hAnsi="Times New Roman" w:cs="Times New Roman"/>
+          <w:sz w:val="26"/>
+          <w:szCs w:val="26"/>
         </w:rPr>
         <w:lastRenderedPageBreak/>
-        <w:t>проблема</w:t>
-      </w:r>
-      <w:r>
-        <w:rPr>
-          <w:rFonts w:ascii="Times New Roman" w:hAnsi="Times New Roman"/>
-          <w:sz w:val="26"/>
-          <w:szCs w:val="26"/>
-        </w:rPr>
-        <w:t xml:space="preserve"> – Kanban </w:t>
-      </w:r>
-      <w:r>
-        <w:rPr>
-          <w:rFonts w:ascii="Times New Roman" w:hAnsi="Times New Roman"/>
-          <w:sz w:val="26"/>
-          <w:szCs w:val="26"/>
-          <w:lang w:val="bg-BG"/>
-        </w:rPr>
-        <w:t xml:space="preserve">дъска. Тя </w:t>
-      </w:r>
-      <w:proofErr w:type="spellStart"/>
-      <w:r>
-        <w:rPr>
-          <w:rFonts w:ascii="Times New Roman" w:hAnsi="Times New Roman" w:cs="Times New Roman"/>
-          <w:sz w:val="26"/>
-          <w:szCs w:val="26"/>
-        </w:rPr>
-        <w:t>може</w:t>
-      </w:r>
-      <w:proofErr w:type="spellEnd"/>
-      <w:r>
-        <w:rPr>
-          <w:rFonts w:ascii="Times New Roman" w:hAnsi="Times New Roman" w:cs="Times New Roman"/>
-          <w:sz w:val="26"/>
-          <w:szCs w:val="26"/>
-        </w:rPr>
-        <w:t xml:space="preserve"> </w:t>
-      </w:r>
-      <w:proofErr w:type="spellStart"/>
-      <w:r>
-        <w:rPr>
-          <w:rFonts w:ascii="Times New Roman" w:hAnsi="Times New Roman" w:cs="Times New Roman"/>
-          <w:sz w:val="26"/>
-          <w:szCs w:val="26"/>
-        </w:rPr>
-        <w:t>да</w:t>
-      </w:r>
-      <w:proofErr w:type="spellEnd"/>
-      <w:r>
-        <w:rPr>
-          <w:rFonts w:ascii="Times New Roman" w:hAnsi="Times New Roman" w:cs="Times New Roman"/>
-          <w:sz w:val="26"/>
-          <w:szCs w:val="26"/>
-        </w:rPr>
-        <w:t xml:space="preserve"> </w:t>
-      </w:r>
-      <w:proofErr w:type="spellStart"/>
-      <w:r>
-        <w:rPr>
-          <w:rFonts w:ascii="Times New Roman" w:hAnsi="Times New Roman" w:cs="Times New Roman"/>
-          <w:sz w:val="26"/>
-          <w:szCs w:val="26"/>
-        </w:rPr>
-        <w:t>се</w:t>
-      </w:r>
-      <w:proofErr w:type="spellEnd"/>
-      <w:r>
-        <w:rPr>
-          <w:rFonts w:ascii="Times New Roman" w:hAnsi="Times New Roman" w:cs="Times New Roman"/>
-          <w:sz w:val="26"/>
-          <w:szCs w:val="26"/>
-        </w:rPr>
-        <w:t xml:space="preserve"> </w:t>
-      </w:r>
-      <w:proofErr w:type="spellStart"/>
-      <w:r>
-        <w:rPr>
-          <w:rFonts w:ascii="Times New Roman" w:hAnsi="Times New Roman" w:cs="Times New Roman"/>
-          <w:sz w:val="26"/>
-          <w:szCs w:val="26"/>
-        </w:rPr>
-        <w:t>дефинира</w:t>
-      </w:r>
-      <w:proofErr w:type="spellEnd"/>
-      <w:r>
-        <w:rPr>
-          <w:rFonts w:ascii="Times New Roman" w:hAnsi="Times New Roman" w:cs="Times New Roman"/>
-          <w:sz w:val="26"/>
-          <w:szCs w:val="26"/>
-        </w:rPr>
-        <w:t xml:space="preserve">, </w:t>
-      </w:r>
-      <w:proofErr w:type="spellStart"/>
-      <w:r>
-        <w:rPr>
-          <w:rFonts w:ascii="Times New Roman" w:hAnsi="Times New Roman" w:cs="Times New Roman"/>
-          <w:sz w:val="26"/>
-          <w:szCs w:val="26"/>
-        </w:rPr>
-        <w:t>като</w:t>
-      </w:r>
-      <w:proofErr w:type="spellEnd"/>
-      <w:r>
-        <w:rPr>
-          <w:rFonts w:ascii="Times New Roman" w:hAnsi="Times New Roman" w:cs="Times New Roman"/>
-          <w:sz w:val="26"/>
-          <w:szCs w:val="26"/>
-        </w:rPr>
-        <w:t xml:space="preserve"> </w:t>
-      </w:r>
-      <w:proofErr w:type="spellStart"/>
-      <w:r>
-        <w:rPr>
-          <w:rFonts w:ascii="Times New Roman" w:hAnsi="Times New Roman" w:cs="Times New Roman"/>
-          <w:sz w:val="26"/>
-          <w:szCs w:val="26"/>
-        </w:rPr>
-        <w:t>инструмент</w:t>
-      </w:r>
-      <w:proofErr w:type="spellEnd"/>
-      <w:r>
-        <w:rPr>
-          <w:rFonts w:ascii="Times New Roman" w:hAnsi="Times New Roman" w:cs="Times New Roman"/>
-          <w:sz w:val="26"/>
-          <w:szCs w:val="26"/>
-        </w:rPr>
-        <w:t xml:space="preserve"> </w:t>
-      </w:r>
-      <w:proofErr w:type="spellStart"/>
-      <w:r>
-        <w:rPr>
-          <w:rFonts w:ascii="Times New Roman" w:hAnsi="Times New Roman" w:cs="Times New Roman"/>
-          <w:sz w:val="26"/>
-          <w:szCs w:val="26"/>
-        </w:rPr>
-        <w:t>за</w:t>
-      </w:r>
-      <w:proofErr w:type="spellEnd"/>
-      <w:r>
-        <w:rPr>
-          <w:rFonts w:ascii="Times New Roman" w:hAnsi="Times New Roman" w:cs="Times New Roman"/>
-          <w:sz w:val="26"/>
-          <w:szCs w:val="26"/>
-        </w:rPr>
-        <w:t xml:space="preserve"> </w:t>
-      </w:r>
-      <w:proofErr w:type="spellStart"/>
-      <w:r>
-        <w:rPr>
-          <w:rFonts w:ascii="Times New Roman" w:hAnsi="Times New Roman" w:cs="Times New Roman"/>
-          <w:sz w:val="26"/>
-          <w:szCs w:val="26"/>
-        </w:rPr>
-        <w:t>визуализиране</w:t>
-      </w:r>
-      <w:proofErr w:type="spellEnd"/>
-      <w:r>
-        <w:rPr>
-          <w:rFonts w:ascii="Times New Roman" w:hAnsi="Times New Roman" w:cs="Times New Roman"/>
-          <w:sz w:val="26"/>
-          <w:szCs w:val="26"/>
-        </w:rPr>
-        <w:t xml:space="preserve"> </w:t>
-      </w:r>
-      <w:proofErr w:type="spellStart"/>
-      <w:r>
-        <w:rPr>
-          <w:rFonts w:ascii="Times New Roman" w:hAnsi="Times New Roman" w:cs="Times New Roman"/>
-          <w:sz w:val="26"/>
-          <w:szCs w:val="26"/>
-        </w:rPr>
-        <w:t>на</w:t>
-      </w:r>
-      <w:proofErr w:type="spellEnd"/>
-      <w:r>
-        <w:rPr>
-          <w:rFonts w:ascii="Times New Roman" w:hAnsi="Times New Roman" w:cs="Times New Roman"/>
-          <w:sz w:val="26"/>
-          <w:szCs w:val="26"/>
-        </w:rPr>
-        <w:t xml:space="preserve"> </w:t>
-      </w:r>
-      <w:proofErr w:type="spellStart"/>
-      <w:r>
-        <w:rPr>
-          <w:rFonts w:ascii="Times New Roman" w:hAnsi="Times New Roman" w:cs="Times New Roman"/>
-          <w:sz w:val="26"/>
-          <w:szCs w:val="26"/>
-        </w:rPr>
-        <w:t>работните</w:t>
-      </w:r>
-      <w:proofErr w:type="spellEnd"/>
-      <w:r>
-        <w:rPr>
-          <w:rFonts w:ascii="Times New Roman" w:hAnsi="Times New Roman" w:cs="Times New Roman"/>
-          <w:sz w:val="26"/>
-          <w:szCs w:val="26"/>
-        </w:rPr>
-        <w:t xml:space="preserve"> </w:t>
-      </w:r>
-      <w:proofErr w:type="spellStart"/>
-      <w:r>
-        <w:rPr>
-          <w:rFonts w:ascii="Times New Roman" w:hAnsi="Times New Roman" w:cs="Times New Roman"/>
-          <w:sz w:val="26"/>
-          <w:szCs w:val="26"/>
-        </w:rPr>
-        <w:t>потоци</w:t>
-      </w:r>
-      <w:proofErr w:type="spellEnd"/>
-      <w:r>
-        <w:rPr>
-          <w:rFonts w:ascii="Times New Roman" w:hAnsi="Times New Roman" w:cs="Times New Roman"/>
-          <w:sz w:val="26"/>
-          <w:szCs w:val="26"/>
-        </w:rPr>
-        <w:t xml:space="preserve"> и е </w:t>
-      </w:r>
-      <w:proofErr w:type="spellStart"/>
-      <w:r>
-        <w:rPr>
-          <w:rFonts w:ascii="Times New Roman" w:hAnsi="Times New Roman" w:cs="Times New Roman"/>
-          <w:sz w:val="26"/>
-          <w:szCs w:val="26"/>
-        </w:rPr>
-        <w:t>ключов</w:t>
-      </w:r>
-      <w:proofErr w:type="spellEnd"/>
-      <w:r>
-        <w:rPr>
-          <w:rFonts w:ascii="Times New Roman" w:hAnsi="Times New Roman" w:cs="Times New Roman"/>
-          <w:sz w:val="26"/>
-          <w:szCs w:val="26"/>
-        </w:rPr>
-        <w:t xml:space="preserve"> </w:t>
-      </w:r>
-      <w:proofErr w:type="spellStart"/>
-      <w:r>
-        <w:rPr>
-          <w:rFonts w:ascii="Times New Roman" w:hAnsi="Times New Roman" w:cs="Times New Roman"/>
-          <w:sz w:val="26"/>
-          <w:szCs w:val="26"/>
-        </w:rPr>
-        <w:t>елемент</w:t>
-      </w:r>
-      <w:proofErr w:type="spellEnd"/>
-      <w:r>
-        <w:rPr>
-          <w:rFonts w:ascii="Times New Roman" w:hAnsi="Times New Roman" w:cs="Times New Roman"/>
-          <w:sz w:val="26"/>
-          <w:szCs w:val="26"/>
-        </w:rPr>
-        <w:t xml:space="preserve"> в </w:t>
-      </w:r>
-      <w:proofErr w:type="spellStart"/>
-      <w:r>
-        <w:rPr>
-          <w:rFonts w:ascii="Times New Roman" w:hAnsi="Times New Roman" w:cs="Times New Roman"/>
-          <w:sz w:val="26"/>
-          <w:szCs w:val="26"/>
-        </w:rPr>
-        <w:t>концепцията</w:t>
-      </w:r>
-      <w:proofErr w:type="spellEnd"/>
-      <w:r>
-        <w:rPr>
-          <w:rFonts w:ascii="Times New Roman" w:hAnsi="Times New Roman" w:cs="Times New Roman"/>
-          <w:sz w:val="26"/>
-          <w:szCs w:val="26"/>
-        </w:rPr>
-        <w:t xml:space="preserve"> </w:t>
-      </w:r>
-      <w:proofErr w:type="spellStart"/>
-      <w:r>
-        <w:rPr>
-          <w:rFonts w:ascii="Times New Roman" w:hAnsi="Times New Roman" w:cs="Times New Roman"/>
-          <w:sz w:val="26"/>
-          <w:szCs w:val="26"/>
-        </w:rPr>
-        <w:t>на</w:t>
-      </w:r>
-      <w:proofErr w:type="spellEnd"/>
-      <w:r>
-        <w:rPr>
-          <w:rFonts w:ascii="Times New Roman" w:hAnsi="Times New Roman" w:cs="Times New Roman"/>
-          <w:sz w:val="26"/>
-          <w:szCs w:val="26"/>
-        </w:rPr>
-        <w:t xml:space="preserve"> </w:t>
-      </w:r>
-      <w:proofErr w:type="spellStart"/>
-      <w:r>
-        <w:rPr>
-          <w:rFonts w:ascii="Times New Roman" w:hAnsi="Times New Roman" w:cs="Times New Roman"/>
-          <w:sz w:val="26"/>
-          <w:szCs w:val="26"/>
-        </w:rPr>
-        <w:t>методологията</w:t>
-      </w:r>
-      <w:proofErr w:type="spellEnd"/>
-      <w:r>
-        <w:rPr>
-          <w:rFonts w:ascii="Times New Roman" w:hAnsi="Times New Roman" w:cs="Times New Roman"/>
-          <w:sz w:val="26"/>
-          <w:szCs w:val="26"/>
-        </w:rPr>
-        <w:t xml:space="preserve">. </w:t>
-      </w:r>
-      <w:proofErr w:type="spellStart"/>
-      <w:r>
-        <w:rPr>
-          <w:rFonts w:ascii="Times New Roman" w:hAnsi="Times New Roman" w:cs="Times New Roman"/>
-          <w:sz w:val="26"/>
-          <w:szCs w:val="26"/>
-        </w:rPr>
-        <w:t>Чрез</w:t>
-      </w:r>
-      <w:proofErr w:type="spellEnd"/>
-      <w:r>
-        <w:rPr>
-          <w:rFonts w:ascii="Times New Roman" w:hAnsi="Times New Roman" w:cs="Times New Roman"/>
-          <w:sz w:val="26"/>
-          <w:szCs w:val="26"/>
-        </w:rPr>
-        <w:t xml:space="preserve"> </w:t>
-      </w:r>
-      <w:proofErr w:type="spellStart"/>
-      <w:r>
-        <w:rPr>
-          <w:rFonts w:ascii="Times New Roman" w:hAnsi="Times New Roman" w:cs="Times New Roman"/>
-          <w:sz w:val="26"/>
-          <w:szCs w:val="26"/>
-        </w:rPr>
-        <w:t>визуалното</w:t>
-      </w:r>
-      <w:proofErr w:type="spellEnd"/>
-      <w:r>
-        <w:rPr>
-          <w:rFonts w:ascii="Times New Roman" w:hAnsi="Times New Roman" w:cs="Times New Roman"/>
-          <w:sz w:val="26"/>
-          <w:szCs w:val="26"/>
-        </w:rPr>
-        <w:t xml:space="preserve"> </w:t>
-      </w:r>
-      <w:proofErr w:type="spellStart"/>
-      <w:r>
-        <w:rPr>
-          <w:rFonts w:ascii="Times New Roman" w:hAnsi="Times New Roman" w:cs="Times New Roman"/>
-          <w:sz w:val="26"/>
-          <w:szCs w:val="26"/>
-        </w:rPr>
-        <w:t>представяне</w:t>
-      </w:r>
-      <w:proofErr w:type="spellEnd"/>
-      <w:r>
-        <w:rPr>
-          <w:rFonts w:ascii="Times New Roman" w:hAnsi="Times New Roman" w:cs="Times New Roman"/>
-          <w:sz w:val="26"/>
-          <w:szCs w:val="26"/>
-        </w:rPr>
-        <w:t xml:space="preserve"> </w:t>
-      </w:r>
-      <w:proofErr w:type="spellStart"/>
-      <w:r>
-        <w:rPr>
-          <w:rFonts w:ascii="Times New Roman" w:hAnsi="Times New Roman" w:cs="Times New Roman"/>
-          <w:sz w:val="26"/>
-          <w:szCs w:val="26"/>
-        </w:rPr>
-        <w:t>на</w:t>
-      </w:r>
-      <w:proofErr w:type="spellEnd"/>
-      <w:r>
-        <w:rPr>
-          <w:rFonts w:ascii="Times New Roman" w:hAnsi="Times New Roman" w:cs="Times New Roman"/>
-          <w:sz w:val="26"/>
-          <w:szCs w:val="26"/>
-        </w:rPr>
-        <w:t xml:space="preserve"> </w:t>
-      </w:r>
-      <w:proofErr w:type="spellStart"/>
-      <w:r>
-        <w:rPr>
-          <w:rFonts w:ascii="Times New Roman" w:hAnsi="Times New Roman" w:cs="Times New Roman"/>
-          <w:sz w:val="26"/>
-          <w:szCs w:val="26"/>
-        </w:rPr>
-        <w:t>процесите</w:t>
-      </w:r>
-      <w:proofErr w:type="spellEnd"/>
-      <w:r>
-        <w:rPr>
-          <w:rFonts w:ascii="Times New Roman" w:hAnsi="Times New Roman" w:cs="Times New Roman"/>
-          <w:sz w:val="26"/>
-          <w:szCs w:val="26"/>
-        </w:rPr>
-        <w:t xml:space="preserve"> и </w:t>
-      </w:r>
-      <w:proofErr w:type="spellStart"/>
-      <w:r>
-        <w:rPr>
-          <w:rFonts w:ascii="Times New Roman" w:hAnsi="Times New Roman" w:cs="Times New Roman"/>
-          <w:sz w:val="26"/>
-          <w:szCs w:val="26"/>
-        </w:rPr>
-        <w:t>задачите</w:t>
-      </w:r>
-      <w:proofErr w:type="spellEnd"/>
-      <w:r>
-        <w:rPr>
-          <w:rFonts w:ascii="Times New Roman" w:hAnsi="Times New Roman" w:cs="Times New Roman"/>
-          <w:sz w:val="26"/>
-          <w:szCs w:val="26"/>
-        </w:rPr>
-        <w:t xml:space="preserve">, </w:t>
-      </w:r>
-      <w:proofErr w:type="spellStart"/>
-      <w:r>
-        <w:rPr>
-          <w:rFonts w:ascii="Times New Roman" w:hAnsi="Times New Roman" w:cs="Times New Roman"/>
-          <w:sz w:val="26"/>
-          <w:szCs w:val="26"/>
-        </w:rPr>
-        <w:t>които</w:t>
-      </w:r>
-      <w:proofErr w:type="spellEnd"/>
-      <w:r>
-        <w:rPr>
-          <w:rFonts w:ascii="Times New Roman" w:hAnsi="Times New Roman" w:cs="Times New Roman"/>
-          <w:sz w:val="26"/>
-          <w:szCs w:val="26"/>
-        </w:rPr>
-        <w:t xml:space="preserve"> </w:t>
-      </w:r>
-      <w:proofErr w:type="spellStart"/>
-      <w:r>
-        <w:rPr>
-          <w:rFonts w:ascii="Times New Roman" w:hAnsi="Times New Roman" w:cs="Times New Roman"/>
-          <w:sz w:val="26"/>
-          <w:szCs w:val="26"/>
-        </w:rPr>
         <w:t>изграждат</w:t>
       </w:r>
       <w:proofErr w:type="spellEnd"/>
@@ -25884,6 +25919,7 @@
       </w:pPr>
       <w:bookmarkStart w:id="27" w:name="_Toc72791187"/>
       <w:r>
+        <w:lastRenderedPageBreak/>
         <w:t xml:space="preserve">5.3 </w:t>
       </w:r>
       <w:r>
@@ -26882,17 +26918,7 @@
           <w:szCs w:val="26"/>
           <w:lang w:val="bg-BG"/>
         </w:rPr>
-        <w:t xml:space="preserve">, екипът се събира и </w:t>
-      </w:r>
-      <w:r>
-        <w:rPr>
-          <w:rFonts w:ascii="Times New Roman" w:hAnsi="Times New Roman" w:cs="Times New Roman"/>
-          <w:sz w:val="26"/>
-          <w:szCs w:val="26"/>
-          <w:lang w:val="bg-BG"/>
-        </w:rPr>
-        <w:lastRenderedPageBreak/>
-        <w:t xml:space="preserve">колективно намира </w:t>
+        <w:t xml:space="preserve">, екипът се събира и колективно намира </w:t>
       </w:r>
       <w:r>
         <w:rPr>
@@ -26950,6 +26976,7 @@
           <w:szCs w:val="26"/>
           <w:lang w:val="bg-BG"/>
         </w:rPr>
+        <w:lastRenderedPageBreak/>
         <w:t xml:space="preserve">Конкретната курсова задача използва </w:t>
       </w:r>
       <w:r>
@@ -28475,6 +28502,20 @@
         </w:rPr>
         <w:br w:type="textWrapping" w:clear="all"/>
       </w:r>
+    </w:p>
+    <w:p>
+      <w:pPr>
+        <w:rPr>
+          <w:lang w:val="bg-BG"/>
+        </w:rPr>
+      </w:pPr>
+    </w:p>
+    <w:p>
+      <w:pPr>
+        <w:rPr>
+          <w:lang w:val="bg-BG"/>
+        </w:rPr>
+      </w:pPr>
     </w:p>
     <w:p>
       <w:pPr>
@@ -32253,6 +32294,9 @@
     </w:p>
     <w:p>
       <w:pPr>
+        <w:spacing w:after="120" w:line="360" w:lineRule="auto"/>
+        <w:ind w:firstLine="709"/>
+        <w:jc w:val="both"/>
         <w:rPr>
           <w:rFonts w:ascii="Times New Roman" w:hAnsi="Times New Roman" w:cs="Times New Roman"/>
           <w:sz w:val="26"/>
@@ -32307,6 +32351,7 @@
     <w:sectPr>
       <w:headerReference w:type="default" r:id="rId22"/>
       <w:footerReference w:type="default" r:id="rId23"/>
+      <w:headerReference w:type="first" r:id="rId24"/>
       <w:pgSz w:w="12240" w:h="15840"/>
       <w:pgMar w:top="1440" w:right="1440" w:bottom="1440" w:left="1440" w:header="720" w:footer="720" w:gutter="0"/>
       <w:pgNumType w:start="0"/>
@@ -32425,13 +32470,13 @@
         <w:noProof/>
       </w:rPr>
       <w:drawing>
-        <wp:anchor distT="0" distB="0" distL="114300" distR="114300" simplePos="0" relativeHeight="251658752" behindDoc="0" locked="0" layoutInCell="1" allowOverlap="1" wp14:anchorId="252DCE51" wp14:editId="6950BF1B">
+        <wp:anchor distT="0" distB="0" distL="114300" distR="114300" simplePos="0" relativeHeight="251658752" behindDoc="0" locked="0" layoutInCell="1" allowOverlap="1" wp14:anchorId="252DCE51" wp14:editId="3B2EDC90">
           <wp:simplePos x="0" y="0"/>
           <wp:positionH relativeFrom="column">
-            <wp:posOffset>-198120</wp:posOffset>
+            <wp:posOffset>5745480</wp:posOffset>
           </wp:positionH>
           <wp:positionV relativeFrom="paragraph">
-            <wp:posOffset>-304165</wp:posOffset>
+            <wp:posOffset>-370840</wp:posOffset>
           </wp:positionV>
           <wp:extent cx="804545" cy="731520"/>
           <wp:effectExtent l="19050" t="0" r="0" b="0"/>
@@ -32445,6 +32490,75 @@
             </wp:wrapPolygon>
           </wp:wrapThrough>
           <wp:docPr id="2" name="Picture 2"/>
+          <wp:cNvGraphicFramePr/>
+          <a:graphic xmlns:a="http://schemas.openxmlformats.org/drawingml/2006/main">
+            <a:graphicData uri="http://schemas.openxmlformats.org/drawingml/2006/picture">
+              <pic:pic xmlns:pic="http://schemas.openxmlformats.org/drawingml/2006/picture">
+                <pic:nvPicPr>
+                  <pic:cNvPr id="0" name=""/>
+                  <pic:cNvPicPr/>
+                </pic:nvPicPr>
+                <pic:blipFill>
+                  <a:blip r:embed="rId1" cstate="print"/>
+                  <a:stretch>
+                    <a:fillRect/>
+                  </a:stretch>
+                </pic:blipFill>
+                <pic:spPr>
+                  <a:xfrm>
+                    <a:off x="0" y="0"/>
+                    <a:ext cx="804545" cy="731520"/>
+                  </a:xfrm>
+                  <a:prstGeom prst="rect">
+                    <a:avLst/>
+                  </a:prstGeom>
+                  <a:noFill/>
+                  <a:ln>
+                    <a:noFill/>
+                    <a:prstDash/>
+                  </a:ln>
+                </pic:spPr>
+              </pic:pic>
+            </a:graphicData>
+          </a:graphic>
+        </wp:anchor>
+      </w:drawing>
+    </w:r>
+  </w:p>
+</w:hdr>
+</file>
+
+<file path=word/header2.xml><?xml version="1.0" encoding="utf-8"?>
+<w:hdr xmlns:wpc="http://schemas.microsoft.com/office/word/2010/wordprocessingCanvas" xmlns:cx="http://schemas.microsoft.com/office/drawing/2014/chartex" xmlns:cx1="http://schemas.microsoft.com/office/drawing/2015/9/8/chartex" xmlns:cx2="http://schemas.microsoft.com/office/drawing/2015/10/21/chartex" xmlns:cx3="http://schemas.microsoft.com/office/drawing/2016/5/9/chartex" xmlns:cx4="http://schemas.microsoft.com/office/drawing/2016/5/10/chartex" xmlns:cx5="http://schemas.microsoft.com/office/drawing/2016/5/11/chartex" xmlns:cx6="http://schemas.microsoft.com/office/drawing/2016/5/12/chartex" xmlns:cx7="http://schemas.microsoft.com/office/drawing/2016/5/13/chartex" xmlns:cx8="http://schemas.microsoft.com/office/drawing/2016/5/14/chartex" xmlns:mc="http://schemas.openxmlformats.org/markup-compatibility/2006" xmlns:aink="http://schemas.microsoft.com/office/drawing/2016/ink" xmlns:am3d="http://schemas.microsoft.com/office/drawing/2017/model3d" xmlns:o="urn:schemas-microsoft-com:office:office" xmlns:r="http://schemas.openxmlformats.org/officeDocument/2006/relationships" xmlns:m="http://schemas.openxmlformats.org/officeDocument/2006/math" xmlns:v="urn:schemas-microsoft-com:vml" xmlns:wp14="http://schemas.microsoft.com/office/word/2010/wordprocessingDrawing" xmlns:wp="http://schemas.openxmlformats.org/drawingml/2006/wordprocessingDrawing" xmlns:w10="urn:schemas-microsoft-com:office:word" xmlns:w="http://schemas.openxmlformats.org/wordprocessingml/2006/main" xmlns:w14="http://schemas.microsoft.com/office/word/2010/wordml" xmlns:w15="http://schemas.microsoft.com/office/word/2012/wordml" xmlns:w16cex="http://schemas.microsoft.com/office/word/2018/wordml/cex" xmlns:w16cid="http://schemas.microsoft.com/office/word/2016/wordml/cid" xmlns:w16="http://schemas.microsoft.com/office/word/2018/wordml" xmlns:w16sdtdh="http://schemas.microsoft.com/office/word/2020/wordml/sdtdatahash" xmlns:w16se="http://schemas.microsoft.com/office/word/2015/wordml/symex" xmlns:wpg="http://schemas.microsoft.com/office/word/2010/wordprocessingGroup" xmlns:wpi="http://schemas.microsoft.com/office/word/2010/wordprocessingInk" xmlns:wne="http://schemas.microsoft.com/office/word/2006/wordml" xmlns:wps="http://schemas.microsoft.com/office/word/2010/wordprocessingShape" mc:Ignorable="w14 w15 w16se w16cid w16 w16cex w16sdtdh wp14">
+  <w:p>
+    <w:pPr>
+      <w:pStyle w:val="a3"/>
+    </w:pPr>
+    <w:r>
+      <w:rPr>
+        <w:noProof/>
+      </w:rPr>
+      <w:drawing>
+        <wp:anchor distT="0" distB="0" distL="114300" distR="114300" simplePos="0" relativeHeight="251660800" behindDoc="0" locked="0" layoutInCell="1" allowOverlap="1" wp14:anchorId="14CCB69B" wp14:editId="7CE1252F">
+          <wp:simplePos x="0" y="0"/>
+          <wp:positionH relativeFrom="column">
+            <wp:posOffset>5514975</wp:posOffset>
+          </wp:positionH>
+          <wp:positionV relativeFrom="paragraph">
+            <wp:posOffset>-371475</wp:posOffset>
+          </wp:positionV>
+          <wp:extent cx="804545" cy="731520"/>
+          <wp:effectExtent l="19050" t="0" r="0" b="0"/>
+          <wp:wrapThrough wrapText="bothSides">
+            <wp:wrapPolygon edited="0">
+              <wp:start x="-511" y="0"/>
+              <wp:lineTo x="-511" y="20813"/>
+              <wp:lineTo x="21481" y="20813"/>
+              <wp:lineTo x="21481" y="0"/>
+              <wp:lineTo x="-511" y="0"/>
+            </wp:wrapPolygon>
+          </wp:wrapThrough>
+          <wp:docPr id="16" name="Picture 2"/>
           <wp:cNvGraphicFramePr/>
           <a:graphic xmlns:a="http://schemas.openxmlformats.org/drawingml/2006/main">
             <a:graphicData uri="http://schemas.openxmlformats.org/drawingml/2006/picture">
@@ -34519,14 +34633,14 @@
     <w:link w:val="10"/>
     <w:uiPriority w:val="9"/>
     <w:qFormat/>
-    <w:rsid w:val="00454A5A"/>
+    <w:rsid w:val="00431D0D"/>
     <w:pPr>
       <w:keepNext/>
       <w:keepLines/>
       <w:suppressAutoHyphens/>
       <w:autoSpaceDN w:val="0"/>
       <w:spacing w:before="480" w:after="0" w:line="360" w:lineRule="auto"/>
-      <w:jc w:val="center"/>
+      <w:jc w:val="both"/>
       <w:textAlignment w:val="baseline"/>
       <w:outlineLvl w:val="0"/>
     </w:pPr>
@@ -34534,7 +34648,7 @@
       <w:rFonts w:ascii="Times New Roman" w:eastAsiaTheme="majorEastAsia" w:hAnsi="Times New Roman" w:cstheme="majorBidi"/>
       <w:b/>
       <w:bCs/>
-      <w:sz w:val="56"/>
+      <w:sz w:val="44"/>
       <w:szCs w:val="28"/>
       <w:lang w:val="en-GB"/>
     </w:rPr>
@@ -34688,12 +34802,12 @@
     <w:basedOn w:val="a0"/>
     <w:link w:val="1"/>
     <w:uiPriority w:val="9"/>
-    <w:rsid w:val="00454A5A"/>
+    <w:rsid w:val="00431D0D"/>
     <w:rPr>
       <w:rFonts w:ascii="Times New Roman" w:eastAsiaTheme="majorEastAsia" w:hAnsi="Times New Roman" w:cstheme="majorBidi"/>
       <w:b/>
       <w:bCs/>
-      <w:sz w:val="56"/>
+      <w:sz w:val="44"/>
       <w:szCs w:val="28"/>
       <w:lang w:val="en-GB"/>
     </w:rPr>

</xml_diff>